<commit_message>
add improvements to SC
</commit_message>
<xml_diff>
--- a/_site/Regression-without-regrets.docx
+++ b/_site/Regression-without-regrets.docx
@@ -71,7 +71,7 @@
         <w:pStyle w:val="Date"/>
       </w:pPr>
       <w:r>
-        <w:t xml:space="preserve">3/6/23</w:t>
+        <w:t xml:space="preserve">3/7/23</w:t>
       </w:r>
     </w:p>
     <w:sdt>
@@ -16989,7 +16989,7 @@
         <w:pStyle w:val="FirstParagraph"/>
       </w:pPr>
       <w:r>
-        <w:t xml:space="preserve">Based on the IDA plan prepare the data to be analysis ready: read, clean and tidy.</w:t>
+        <w:t xml:space="preserve">Based on the IDA plan, this section prepares the source data to be analysis ready: read, clean, tidy and transform.</w:t>
       </w:r>
     </w:p>
     <w:bookmarkStart w:id="44" w:name="analysis-ready-dataset"/>
@@ -17116,75 +17116,7 @@
     </w:p>
     <w:p>
       <w:pPr>
-        <w:pStyle w:val="SourceCode"/>
-      </w:pPr>
-      <w:r>
-        <w:rPr>
-          <w:rStyle w:val="VerbatimChar"/>
-        </w:rPr>
-        <w:t xml:space="preserve">Rows: 53 Columns: 7</w:t>
-      </w:r>
-      <w:r>
-        <w:br/>
-      </w:r>
-      <w:r>
-        <w:rPr>
-          <w:rStyle w:val="VerbatimChar"/>
-        </w:rPr>
-        <w:t xml:space="preserve">-- Column specification --------------------------------------------------------</w:t>
-      </w:r>
-      <w:r>
-        <w:br/>
-      </w:r>
-      <w:r>
-        <w:rPr>
-          <w:rStyle w:val="VerbatimChar"/>
-        </w:rPr>
-        <w:t xml:space="preserve">Delimiter: ","</w:t>
-      </w:r>
-      <w:r>
-        <w:br/>
-      </w:r>
-      <w:r>
-        <w:rPr>
-          <w:rStyle w:val="VerbatimChar"/>
-        </w:rPr>
-        <w:t xml:space="preserve">chr (6): Variable, Label, Scale.of.measurement, Units, Remark, From.paper</w:t>
-      </w:r>
-      <w:r>
-        <w:br/>
-      </w:r>
-      <w:r>
-        <w:rPr>
-          <w:rStyle w:val="VerbatimChar"/>
-        </w:rPr>
-        <w:t xml:space="preserve">dbl (1): VariableNr</w:t>
-      </w:r>
-      <w:r>
-        <w:br/>
-      </w:r>
-      <w:r>
-        <w:br/>
-      </w:r>
-      <w:r>
-        <w:rPr>
-          <w:rStyle w:val="VerbatimChar"/>
-        </w:rPr>
-        <w:t xml:space="preserve">i Use `spec()` to retrieve the full column specification for this data.</w:t>
-      </w:r>
-      <w:r>
-        <w:br/>
-      </w:r>
-      <w:r>
-        <w:rPr>
-          <w:rStyle w:val="VerbatimChar"/>
-        </w:rPr>
-        <w:t xml:space="preserve">i Specify the column types or set `show_col_types = FALSE` to quiet this message.</w:t>
-      </w:r>
-    </w:p>
-    <w:p>
-      <w:pPr>
-        <w:pStyle w:val="FirstParagraph"/>
+        <w:pStyle w:val="BodyText"/>
       </w:pPr>
       <w:r>
         <w:t xml:space="preserve">Read in the source data.</w:t>
@@ -17353,7 +17285,7 @@
         <w:pStyle w:val="FirstParagraph"/>
       </w:pPr>
       <w:r>
-        <w:t xml:space="preserve">Set flags for predictors as per the IDA plan:</w:t>
+        <w:t xml:space="preserve">Set flags for predictors as per the IDA plan (see Section 2.1.1 Analysis strategy).</w:t>
       </w:r>
     </w:p>
     <w:p>
@@ -17383,31 +17315,7 @@
         <w:pStyle w:val="FirstParagraph"/>
       </w:pPr>
       <w:r>
-        <w:t xml:space="preserve">TODO: something with this text?</w:t>
-      </w:r>
-      <w:r>
-        <w:t xml:space="preserve"> </w:t>
-      </w:r>
-      <w:r>
-        <w:rPr>
-          <w:iCs/>
-          <w:i/>
-        </w:rPr>
-        <w:t xml:space="preserve">“</w:t>
-      </w:r>
-      <w:r>
-        <w:rPr>
-          <w:iCs/>
-          <w:i/>
-        </w:rPr>
-        <w:t xml:space="preserve">For example, leukocytes consist of five different types of blood cells (BASO, EOS, NEU, LYM and MONO), and the sum of the concentration of these types approximately (but not exactly) gives the leukocyte count, which is recorded in the variable WBC. Moreover, these variables are given as absolute counts and as percentages of the sum of the five variables, which creates some correlation. Some laboratory variables differ by sex and age, but the special selection of patients for this study (suspicion of bacteremia) may distort or alter the expected correlations with sex and age.</w:t>
-      </w:r>
-      <w:r>
-        <w:rPr>
-          <w:iCs/>
-          <w:i/>
-        </w:rPr>
-        <w:t xml:space="preserve">”</w:t>
+        <w:t xml:space="preserve">Add metadata flags to indicate relationship between blood cell parameters. See section 2.1.3 of the IDA plan</w:t>
       </w:r>
     </w:p>
     <w:p>

</xml_diff>